<commit_message>
The Expanse i added
</commit_message>
<xml_diff>
--- a/ListOfBooks.docx
+++ b/ListOfBooks.docx
@@ -15,6 +15,14 @@
     <w:p>
       <w:r>
         <w:t>3 The Lord of Rings</w:t>
+      </w:r>
+    </w:p>
+    <w:p>
+      <w:r>
+        <w:t xml:space="preserve">4 </w:t>
+      </w:r>
+      <w:r>
+        <w:t>The expanse</w:t>
       </w:r>
       <w:bookmarkStart w:id="0" w:name="_GoBack"/>
       <w:bookmarkEnd w:id="0"/>

</xml_diff>